<commit_message>
Rearranged topics and added objectives to rubrics
</commit_message>
<xml_diff>
--- a/E02_Configuration/E02 - VS SFML Config.docx
+++ b/E02_Configuration/E02 - VS SFML Config.docx
@@ -1,371 +1,141 @@
 
 <file path=word/document.xml><?xml version="1.0" encoding="utf-8"?>
-<w:document xmlns:wpc="http://schemas.microsoft.com/office/word/2010/wordprocessingCanvas" xmlns:cx="http://schemas.microsoft.com/office/drawing/2014/chartex" xmlns:cx1="http://schemas.microsoft.com/office/drawing/2015/9/8/chartex" xmlns:cx2="http://schemas.microsoft.com/office/drawing/2015/10/21/chartex" xmlns:cx3="http://schemas.microsoft.com/office/drawing/2016/5/9/chartex" xmlns:cx4="http://schemas.microsoft.com/office/drawing/2016/5/10/chartex" xmlns:cx5="http://schemas.microsoft.com/office/drawing/2016/5/11/chartex" xmlns:cx6="http://schemas.microsoft.com/office/drawing/2016/5/12/chartex" xmlns:cx7="http://schemas.microsoft.com/office/drawing/2016/5/13/chartex" xmlns:cx8="http://schemas.microsoft.com/office/drawing/2016/5/14/chartex" xmlns:mc="http://schemas.openxmlformats.org/markup-compatibility/2006" xmlns:aink="http://schemas.microsoft.com/office/drawing/2016/ink" xmlns:am3d="http://schemas.microsoft.com/office/drawing/2017/model3d" xmlns:o="urn:schemas-microsoft-com:office:office" xmlns:oel="http://schemas.microsoft.com/office/2019/extlst" xmlns:r="http://schemas.openxmlformats.org/officeDocument/2006/relationships" xmlns:m="http://schemas.openxmlformats.org/officeDocument/2006/math" xmlns:v="urn:schemas-microsoft-com:vml" xmlns:wp14="http://schemas.microsoft.com/office/word/2010/wordprocessingDrawing" xmlns:wp="http://schemas.openxmlformats.org/drawingml/2006/wordprocessingDrawing" xmlns:w10="urn:schemas-microsoft-com:office:word" xmlns:w="http://schemas.openxmlformats.org/wordprocessingml/2006/main" xmlns:w14="http://schemas.microsoft.com/office/word/2010/wordml" xmlns:w15="http://schemas.microsoft.com/office/word/2012/wordml" xmlns:w16cex="http://schemas.microsoft.com/office/word/2018/wordml/cex" xmlns:w16cid="http://schemas.microsoft.com/office/word/2016/wordml/cid" xmlns:w16="http://schemas.microsoft.com/office/word/2018/wordml" xmlns:w16sdtdh="http://schemas.microsoft.com/office/word/2020/wordml/sdtdatahash" xmlns:w16se="http://schemas.microsoft.com/office/word/2015/wordml/symex" xmlns:wpg="http://schemas.microsoft.com/office/word/2010/wordprocessingGroup" xmlns:wpi="http://schemas.microsoft.com/office/word/2010/wordprocessingInk" xmlns:wne="http://schemas.microsoft.com/office/word/2006/wordml" xmlns:wps="http://schemas.microsoft.com/office/word/2010/wordprocessingShape" mc:Ignorable="w14 w15 w16se w16cid w16 w16cex w16sdtdh wp14">
+<w:document xmlns:wpc="http://schemas.microsoft.com/office/word/2010/wordprocessingCanvas" xmlns:cx="http://schemas.microsoft.com/office/drawing/2014/chartex" xmlns:cx1="http://schemas.microsoft.com/office/drawing/2015/9/8/chartex" xmlns:cx2="http://schemas.microsoft.com/office/drawing/2015/10/21/chartex" xmlns:cx3="http://schemas.microsoft.com/office/drawing/2016/5/9/chartex" xmlns:cx4="http://schemas.microsoft.com/office/drawing/2016/5/10/chartex" xmlns:cx5="http://schemas.microsoft.com/office/drawing/2016/5/11/chartex" xmlns:cx6="http://schemas.microsoft.com/office/drawing/2016/5/12/chartex" xmlns:cx7="http://schemas.microsoft.com/office/drawing/2016/5/13/chartex" xmlns:cx8="http://schemas.microsoft.com/office/drawing/2016/5/14/chartex" xmlns:mc="http://schemas.openxmlformats.org/markup-compatibility/2006" xmlns:aink="http://schemas.microsoft.com/office/drawing/2016/ink" xmlns:am3d="http://schemas.microsoft.com/office/drawing/2017/model3d" xmlns:o="urn:schemas-microsoft-com:office:office" xmlns:oel="http://schemas.microsoft.com/office/2019/extlst" xmlns:r="http://schemas.openxmlformats.org/officeDocument/2006/relationships" xmlns:m="http://schemas.openxmlformats.org/officeDocument/2006/math" xmlns:v="urn:schemas-microsoft-com:vml" xmlns:wp14="http://schemas.microsoft.com/office/word/2010/wordprocessingDrawing" xmlns:wp="http://schemas.openxmlformats.org/drawingml/2006/wordprocessingDrawing" xmlns:w10="urn:schemas-microsoft-com:office:word" xmlns:w="http://schemas.openxmlformats.org/wordprocessingml/2006/main" xmlns:w14="http://schemas.microsoft.com/office/word/2010/wordml" xmlns:w15="http://schemas.microsoft.com/office/word/2012/wordml" xmlns:w16cex="http://schemas.microsoft.com/office/word/2018/wordml/cex" xmlns:w16cid="http://schemas.microsoft.com/office/word/2016/wordml/cid" xmlns:w16="http://schemas.microsoft.com/office/word/2018/wordml" xmlns:w16du="http://schemas.microsoft.com/office/word/2023/wordml/word16du" xmlns:w16sdtdh="http://schemas.microsoft.com/office/word/2020/wordml/sdtdatahash" xmlns:w16sdtfl="http://schemas.microsoft.com/office/word/2024/wordml/sdtformatlock" xmlns:w16se="http://schemas.microsoft.com/office/word/2015/wordml/symex" xmlns:wpg="http://schemas.microsoft.com/office/word/2010/wordprocessingGroup" xmlns:wpi="http://schemas.microsoft.com/office/word/2010/wordprocessingInk" xmlns:wne="http://schemas.microsoft.com/office/word/2006/wordml" xmlns:wps="http://schemas.microsoft.com/office/word/2010/wordprocessingShape" mc:Ignorable="w14 w15 w16se w16cid w16 w16cex w16sdtdh w16sdtfl w16du wp14">
   <w:body>
-    <w:tbl>
-      <w:tblPr>
-        <w:tblStyle w:val="TableGrid"/>
-        <w:tblW w:w="0" w:type="auto"/>
-        <w:tblLook w:val="04A0" w:firstRow="1" w:lastRow="0" w:firstColumn="1" w:lastColumn="0" w:noHBand="0" w:noVBand="1"/>
-      </w:tblPr>
-      <w:tblGrid>
-        <w:gridCol w:w="2178"/>
-        <w:gridCol w:w="5670"/>
-        <w:gridCol w:w="1728"/>
-      </w:tblGrid>
-      <w:tr>
-        <w:tc>
-          <w:tcPr>
-            <w:tcW w:w="2178" w:type="dxa"/>
-          </w:tcPr>
-          <w:p>
-            <w:pPr>
-              <w:jc w:val="center"/>
-              <w:rPr>
-                <w:rFonts w:ascii="Times New Roman" w:hAnsi="Times New Roman" w:cs="Times New Roman"/>
-                <w:sz w:val="24"/>
-                <w:szCs w:val="24"/>
-              </w:rPr>
-            </w:pPr>
-            <w:r>
-              <w:rPr>
-                <w:rFonts w:ascii="Times New Roman" w:hAnsi="Times New Roman" w:cs="Times New Roman"/>
-                <w:noProof/>
-                <w:sz w:val="24"/>
-                <w:szCs w:val="24"/>
-              </w:rPr>
-              <w:drawing>
-                <wp:inline distT="0" distB="0" distL="0" distR="0" wp14:anchorId="440BF5C2" wp14:editId="19DFE8F9">
-                  <wp:extent cx="940279" cy="674670"/>
-                  <wp:effectExtent l="0" t="0" r="0" b="0"/>
-                  <wp:docPr id="1" name="Picture 1"/>
-                  <wp:cNvGraphicFramePr>
-                    <a:graphicFrameLocks xmlns:a="http://schemas.openxmlformats.org/drawingml/2006/main" noChangeAspect="1"/>
-                  </wp:cNvGraphicFramePr>
-                  <a:graphic xmlns:a="http://schemas.openxmlformats.org/drawingml/2006/main">
-                    <a:graphicData uri="http://schemas.openxmlformats.org/drawingml/2006/picture">
-                      <pic:pic xmlns:pic="http://schemas.openxmlformats.org/drawingml/2006/picture">
-                        <pic:nvPicPr>
-                          <pic:cNvPr id="0" name="tiger_walking_rit_color.jpg"/>
-                          <pic:cNvPicPr/>
-                        </pic:nvPicPr>
-                        <pic:blipFill>
-                          <a:blip r:embed="rId6" cstate="print">
-                            <a:extLst>
-                              <a:ext uri="{28A0092B-C50C-407E-A947-70E740481C1C}">
-                                <a14:useLocalDpi xmlns:a14="http://schemas.microsoft.com/office/drawing/2010/main" val="0"/>
-                              </a:ext>
-                            </a:extLst>
-                          </a:blip>
-                          <a:stretch>
-                            <a:fillRect/>
-                          </a:stretch>
-                        </pic:blipFill>
-                        <pic:spPr>
-                          <a:xfrm>
-                            <a:off x="0" y="0"/>
-                            <a:ext cx="940726" cy="674990"/>
-                          </a:xfrm>
-                          <a:prstGeom prst="rect">
-                            <a:avLst/>
-                          </a:prstGeom>
-                        </pic:spPr>
-                      </pic:pic>
-                    </a:graphicData>
-                  </a:graphic>
-                </wp:inline>
-              </w:drawing>
-            </w:r>
-          </w:p>
-        </w:tc>
-        <w:tc>
-          <w:tcPr>
-            <w:tcW w:w="5670" w:type="dxa"/>
-          </w:tcPr>
-          <w:p>
-            <w:pPr>
-              <w:jc w:val="center"/>
-              <w:rPr>
-                <w:rFonts w:ascii="Times New Roman" w:hAnsi="Times New Roman" w:cs="Times New Roman"/>
-                <w:b/>
-                <w:sz w:val="24"/>
-                <w:szCs w:val="24"/>
-              </w:rPr>
-            </w:pPr>
-            <w:r>
-              <w:rPr>
-                <w:rFonts w:ascii="Times New Roman" w:hAnsi="Times New Roman" w:cs="Times New Roman"/>
-                <w:b/>
-                <w:sz w:val="24"/>
-                <w:szCs w:val="24"/>
-              </w:rPr>
-              <w:t>Rochester Institute of Technology</w:t>
-            </w:r>
-          </w:p>
-          <w:p>
-            <w:pPr>
-              <w:jc w:val="center"/>
-              <w:rPr>
-                <w:rFonts w:ascii="Times New Roman" w:hAnsi="Times New Roman" w:cs="Times New Roman"/>
-                <w:b/>
-                <w:sz w:val="24"/>
-                <w:szCs w:val="24"/>
-              </w:rPr>
-            </w:pPr>
-            <w:r>
-              <w:rPr>
-                <w:rFonts w:ascii="Times New Roman" w:hAnsi="Times New Roman" w:cs="Times New Roman"/>
-                <w:b/>
-                <w:sz w:val="24"/>
-                <w:szCs w:val="24"/>
-              </w:rPr>
-              <w:t>Golisano College of Computing and Information Sciences</w:t>
-            </w:r>
-          </w:p>
-          <w:p>
-            <w:pPr>
-              <w:jc w:val="center"/>
-              <w:rPr>
-                <w:rFonts w:ascii="Times New Roman" w:hAnsi="Times New Roman" w:cs="Times New Roman"/>
-                <w:b/>
-                <w:sz w:val="24"/>
-                <w:szCs w:val="24"/>
-              </w:rPr>
-            </w:pPr>
-            <w:r>
-              <w:rPr>
-                <w:rFonts w:ascii="Times New Roman" w:hAnsi="Times New Roman" w:cs="Times New Roman"/>
-                <w:b/>
-                <w:sz w:val="24"/>
-                <w:szCs w:val="24"/>
-              </w:rPr>
-              <w:t>School</w:t>
-            </w:r>
-            <w:r>
-              <w:rPr>
-                <w:rFonts w:ascii="Times New Roman" w:hAnsi="Times New Roman" w:cs="Times New Roman"/>
-                <w:b/>
-                <w:sz w:val="24"/>
-                <w:szCs w:val="24"/>
-              </w:rPr>
-              <w:t xml:space="preserve"> of Interactive Games and Media</w:t>
-            </w:r>
-          </w:p>
-          <w:p>
-            <w:pPr>
-              <w:jc w:val="center"/>
-              <w:rPr>
-                <w:rFonts w:ascii="Times New Roman" w:hAnsi="Times New Roman" w:cs="Times New Roman"/>
-                <w:sz w:val="24"/>
-                <w:szCs w:val="24"/>
-              </w:rPr>
-            </w:pPr>
-            <w:r>
-              <w:rPr>
-                <w:rFonts w:ascii="Times New Roman" w:hAnsi="Times New Roman" w:cs="Times New Roman"/>
-                <w:b/>
-                <w:sz w:val="24"/>
-                <w:szCs w:val="24"/>
-              </w:rPr>
-              <w:t>2145 Golisano Hall – (585) 475-7680</w:t>
-            </w:r>
-          </w:p>
-        </w:tc>
-        <w:tc>
-          <w:tcPr>
-            <w:tcW w:w="1728" w:type="dxa"/>
-          </w:tcPr>
-          <w:p>
-            <w:pPr>
-              <w:jc w:val="center"/>
-              <w:rPr>
-                <w:rFonts w:ascii="Times New Roman" w:hAnsi="Times New Roman" w:cs="Times New Roman"/>
-                <w:sz w:val="24"/>
-                <w:szCs w:val="24"/>
-              </w:rPr>
-            </w:pPr>
-            <w:r>
-              <w:rPr>
-                <w:rFonts w:ascii="Times New Roman" w:hAnsi="Times New Roman" w:cs="Times New Roman"/>
-                <w:noProof/>
-                <w:sz w:val="24"/>
-                <w:szCs w:val="24"/>
-              </w:rPr>
-              <w:drawing>
-                <wp:inline distT="0" distB="0" distL="0" distR="0" wp14:anchorId="3DF95599" wp14:editId="2155B0D1">
-                  <wp:extent cx="646981" cy="646981"/>
-                  <wp:effectExtent l="0" t="0" r="1270" b="1270"/>
-                  <wp:docPr id="2" name="Picture 2"/>
-                  <wp:cNvGraphicFramePr>
-                    <a:graphicFrameLocks xmlns:a="http://schemas.openxmlformats.org/drawingml/2006/main" noChangeAspect="1"/>
-                  </wp:cNvGraphicFramePr>
-                  <a:graphic xmlns:a="http://schemas.openxmlformats.org/drawingml/2006/main">
-                    <a:graphicData uri="http://schemas.openxmlformats.org/drawingml/2006/picture">
-                      <pic:pic xmlns:pic="http://schemas.openxmlformats.org/drawingml/2006/picture">
-                        <pic:nvPicPr>
-                          <pic:cNvPr id="0" name="contact-IGMLogo.jpg"/>
-                          <pic:cNvPicPr/>
-                        </pic:nvPicPr>
-                        <pic:blipFill>
-                          <a:blip r:embed="rId7" cstate="print">
-                            <a:extLst>
-                              <a:ext uri="{28A0092B-C50C-407E-A947-70E740481C1C}">
-                                <a14:useLocalDpi xmlns:a14="http://schemas.microsoft.com/office/drawing/2010/main" val="0"/>
-                              </a:ext>
-                            </a:extLst>
-                          </a:blip>
-                          <a:stretch>
-                            <a:fillRect/>
-                          </a:stretch>
-                        </pic:blipFill>
-                        <pic:spPr>
-                          <a:xfrm>
-                            <a:off x="0" y="0"/>
-                            <a:ext cx="645762" cy="645762"/>
-                          </a:xfrm>
-                          <a:prstGeom prst="rect">
-                            <a:avLst/>
-                          </a:prstGeom>
-                        </pic:spPr>
-                      </pic:pic>
-                    </a:graphicData>
-                  </a:graphic>
-                </wp:inline>
-              </w:drawing>
-            </w:r>
-          </w:p>
-        </w:tc>
-      </w:tr>
-    </w:tbl>
-    <w:p>
-      <w:pPr>
-        <w:spacing w:after="0" w:line="240" w:lineRule="auto"/>
-        <w:jc w:val="center"/>
-        <w:outlineLvl w:val="0"/>
-        <w:rPr>
-          <w:rFonts w:ascii="Times New Roman" w:hAnsi="Times New Roman" w:cs="Times New Roman"/>
-          <w:b/>
-          <w:sz w:val="28"/>
-          <w:szCs w:val="28"/>
-        </w:rPr>
-      </w:pPr>
-      <w:r>
-        <w:rPr>
-          <w:rFonts w:ascii="Times New Roman" w:hAnsi="Times New Roman" w:cs="Times New Roman"/>
-          <w:b/>
-          <w:sz w:val="28"/>
-          <w:szCs w:val="28"/>
-        </w:rPr>
-        <w:t>Data Structures &amp; Algorithms for Games &amp; Simulation II</w:t>
-      </w:r>
-      <w:r>
-        <w:rPr>
-          <w:rFonts w:ascii="Times New Roman" w:hAnsi="Times New Roman" w:cs="Times New Roman"/>
-          <w:b/>
-          <w:sz w:val="28"/>
-          <w:szCs w:val="28"/>
-        </w:rPr>
-        <w:t xml:space="preserve"> </w:t>
-      </w:r>
-    </w:p>
-    <w:p>
-      <w:pPr>
-        <w:spacing w:after="0" w:line="240" w:lineRule="auto"/>
-        <w:jc w:val="center"/>
-        <w:outlineLvl w:val="0"/>
-        <w:rPr>
-          <w:rFonts w:ascii="Times New Roman" w:eastAsia="Times New Roman" w:hAnsi="Times New Roman" w:cs="Times New Roman"/>
+    <w:p>
+      <w:pPr>
+        <w:pStyle w:val="Title"/>
+      </w:pPr>
+      <w:bookmarkStart w:id="0" w:name="_Hlk197857023"/>
+      <w:r>
+        <w:t>E</w:t>
+      </w:r>
+      <w:r>
+        <w:t>2</w:t>
+      </w:r>
+      <w:r>
+        <w:t>: Visual Studio SFML Configuration Assignment</w:t>
+      </w:r>
+    </w:p>
+    <w:bookmarkEnd w:id="0"/>
+    <w:p>
+      <w:pPr>
+        <w:spacing w:after="0"/>
+      </w:pPr>
+      <w:r>
+        <w:t>Course: IGME 309 – Real Time Simulations for Games II</w:t>
+      </w:r>
+    </w:p>
+    <w:p>
+      <w:pPr>
+        <w:spacing w:after="0"/>
+      </w:pPr>
+      <w:r>
+        <w:t>Golisano College of Computing and Information Sciences</w:t>
+      </w:r>
+    </w:p>
+    <w:p>
+      <w:pPr>
+        <w:spacing w:after="0"/>
+      </w:pPr>
+      <w:r>
+        <w:t>School of Interactive Games and Media</w:t>
+      </w:r>
+    </w:p>
+    <w:p>
+      <w:pPr>
+        <w:spacing w:after="0"/>
+      </w:pPr>
+      <w:r>
+        <w:t>Rochester Institute of Technology</w:t>
+      </w:r>
+    </w:p>
+    <w:p>
+      <w:pPr>
+        <w:spacing w:after="0"/>
+      </w:pPr>
+      <w:r>
+        <w:t>Due: Check in MyCourses</w:t>
+      </w:r>
+    </w:p>
+    <w:p>
+      <w:r>
+        <w:t xml:space="preserve">Deliverable: </w:t>
+      </w:r>
+      <w:r>
+        <w:t xml:space="preserve">zipped project </w:t>
+      </w:r>
+      <w:r>
+        <w:t>file (</w:t>
+      </w:r>
+      <w:r>
+        <w:t>not the entire solution</w:t>
+      </w:r>
+      <w:r>
+        <w:t xml:space="preserve">, </w:t>
+      </w:r>
+      <w:r>
+        <w:t>the project is everything at the level of the .vcxproj files, a solution is everything at the level of .sln)</w:t>
+      </w:r>
+    </w:p>
+    <w:p>
+      <w:pPr>
+        <w:keepNext/>
+        <w:keepLines/>
+        <w:spacing w:before="200" w:after="0"/>
+        <w:outlineLvl w:val="1"/>
+        <w:rPr>
+          <w:rFonts w:ascii="Calibri" w:eastAsia="MS Gothic" w:hAnsi="Calibri" w:cs="Times New Roman"/>
           <w:b/>
           <w:bCs/>
-          <w:kern w:val="36"/>
-          <w:sz w:val="28"/>
-          <w:szCs w:val="28"/>
-        </w:rPr>
-      </w:pPr>
-      <w:r>
-        <w:rPr>
-          <w:rFonts w:ascii="Times New Roman" w:eastAsia="Times New Roman" w:hAnsi="Times New Roman" w:cs="Times New Roman"/>
+          <w:color w:val="4F81BD"/>
+          <w:sz w:val="26"/>
+          <w:szCs w:val="26"/>
+        </w:rPr>
+      </w:pPr>
+      <w:r>
+        <w:rPr>
+          <w:rFonts w:ascii="Calibri" w:eastAsia="MS Gothic" w:hAnsi="Calibri" w:cs="Times New Roman"/>
           <w:b/>
           <w:bCs/>
-          <w:kern w:val="36"/>
-          <w:sz w:val="28"/>
-          <w:szCs w:val="28"/>
-        </w:rPr>
-        <w:t xml:space="preserve">IGME </w:t>
-      </w:r>
-      <w:r>
-        <w:rPr>
-          <w:rFonts w:ascii="Times New Roman" w:eastAsia="Times New Roman" w:hAnsi="Times New Roman" w:cs="Times New Roman"/>
+          <w:color w:val="4F81BD"/>
+          <w:sz w:val="26"/>
+          <w:szCs w:val="26"/>
+        </w:rPr>
+        <w:t>Objective:</w:t>
+      </w:r>
+    </w:p>
+    <w:p>
+      <w:r>
+        <w:t>The goal of this exercise is to configure Visual Studio for the use of SFML and OpenGL libraries for development. Students will configure the development environment, integrate the required libraries, and compile a project that utilizes these technologies.</w:t>
+      </w:r>
+    </w:p>
+    <w:p>
+      <w:pPr>
+        <w:keepNext/>
+        <w:keepLines/>
+        <w:spacing w:before="200" w:after="0"/>
+        <w:outlineLvl w:val="1"/>
+        <w:rPr>
+          <w:rFonts w:ascii="Calibri" w:eastAsia="MS Gothic" w:hAnsi="Calibri" w:cs="Times New Roman"/>
           <w:b/>
           <w:bCs/>
-          <w:kern w:val="36"/>
-          <w:sz w:val="28"/>
-          <w:szCs w:val="28"/>
-        </w:rPr>
-        <w:t>309</w:t>
-      </w:r>
-    </w:p>
-    <w:p>
-      <w:pPr>
-        <w:spacing w:after="0" w:line="240" w:lineRule="auto"/>
-        <w:jc w:val="center"/>
-        <w:outlineLvl w:val="0"/>
-        <w:rPr>
-          <w:rFonts w:ascii="Times New Roman" w:hAnsi="Times New Roman" w:cs="Times New Roman"/>
+          <w:color w:val="4F81BD"/>
+          <w:sz w:val="26"/>
+          <w:szCs w:val="26"/>
+        </w:rPr>
+      </w:pPr>
+      <w:r>
+        <w:rPr>
+          <w:rFonts w:ascii="Calibri" w:eastAsia="MS Gothic" w:hAnsi="Calibri" w:cs="Times New Roman"/>
           <w:b/>
-          <w:sz w:val="28"/>
-          <w:szCs w:val="28"/>
-        </w:rPr>
-      </w:pPr>
-      <w:r>
-        <w:rPr>
-          <w:rFonts w:ascii="Times New Roman" w:hAnsi="Times New Roman" w:cs="Times New Roman"/>
-          <w:b/>
-          <w:sz w:val="28"/>
-          <w:szCs w:val="28"/>
-        </w:rPr>
-        <w:t>Visual Studio</w:t>
-      </w:r>
-      <w:r>
-        <w:rPr>
-          <w:rFonts w:ascii="Times New Roman" w:hAnsi="Times New Roman" w:cs="Times New Roman"/>
-          <w:b/>
-          <w:sz w:val="28"/>
-          <w:szCs w:val="28"/>
-        </w:rPr>
-        <w:t xml:space="preserve"> </w:t>
-      </w:r>
-      <w:r>
-        <w:rPr>
-          <w:rFonts w:ascii="Times New Roman" w:hAnsi="Times New Roman" w:cs="Times New Roman"/>
-          <w:b/>
-          <w:sz w:val="28"/>
-          <w:szCs w:val="28"/>
-        </w:rPr>
-        <w:t>SFML</w:t>
-      </w:r>
-      <w:r>
-        <w:rPr>
-          <w:rFonts w:ascii="Times New Roman" w:hAnsi="Times New Roman" w:cs="Times New Roman"/>
-          <w:b/>
-          <w:sz w:val="28"/>
-          <w:szCs w:val="28"/>
-        </w:rPr>
-        <w:t xml:space="preserve"> Configuration</w:t>
-      </w:r>
-    </w:p>
-    <w:p>
-      <w:pPr>
-        <w:spacing w:after="0" w:line="240" w:lineRule="auto"/>
-        <w:jc w:val="center"/>
-        <w:outlineLvl w:val="0"/>
-        <w:rPr>
-          <w:rFonts w:ascii="Times New Roman" w:hAnsi="Times New Roman" w:cs="Times New Roman"/>
-          <w:b/>
-          <w:sz w:val="28"/>
-          <w:szCs w:val="28"/>
-        </w:rPr>
-      </w:pPr>
+          <w:bCs/>
+          <w:color w:val="4F81BD"/>
+          <w:sz w:val="26"/>
+          <w:szCs w:val="26"/>
+        </w:rPr>
+        <w:t>Instructions:</w:t>
+      </w:r>
     </w:p>
     <w:p>
       <w:pPr>
@@ -443,7 +213,7 @@
           <w:noProof/>
         </w:rPr>
         <w:drawing>
-          <wp:inline distT="0" distB="0" distL="0" distR="0" wp14:anchorId="0ACE0325" wp14:editId="2D143780">
+          <wp:inline distT="0" distB="0" distL="0" distR="0" wp14:anchorId="0ACE0325" wp14:editId="2DB5819A">
             <wp:extent cx="4232960" cy="3079750"/>
             <wp:effectExtent l="0" t="0" r="0" b="6350"/>
             <wp:docPr id="322701573" name="Picture 1"/>
@@ -460,7 +230,7 @@
                     </pic:cNvPicPr>
                   </pic:nvPicPr>
                   <pic:blipFill>
-                    <a:blip r:embed="rId8" cstate="print">
+                    <a:blip r:embed="rId6" cstate="print">
                       <a:extLst>
                         <a:ext uri="{28A0092B-C50C-407E-A947-70E740481C1C}">
                           <a14:useLocalDpi xmlns:a14="http://schemas.microsoft.com/office/drawing/2010/main" val="0"/>
@@ -552,7 +322,7 @@
                     </pic:cNvPicPr>
                   </pic:nvPicPr>
                   <pic:blipFill>
-                    <a:blip r:embed="rId9" cstate="print">
+                    <a:blip r:embed="rId7" cstate="print">
                       <a:extLst>
                         <a:ext uri="{28A0092B-C50C-407E-A947-70E740481C1C}">
                           <a14:useLocalDpi xmlns:a14="http://schemas.microsoft.com/office/drawing/2010/main" val="0"/>
@@ -606,6 +376,9 @@
         <w:ind w:left="720"/>
       </w:pPr>
       <w:r>
+        <w:rPr>
+          <w:noProof/>
+        </w:rPr>
         <w:drawing>
           <wp:inline distT="0" distB="0" distL="0" distR="0" wp14:anchorId="7D9E525A" wp14:editId="3DCA4F11">
             <wp:extent cx="2000353" cy="1016052"/>
@@ -622,7 +395,7 @@
                     <pic:cNvPicPr/>
                   </pic:nvPicPr>
                   <pic:blipFill>
-                    <a:blip r:embed="rId10"/>
+                    <a:blip r:embed="rId8"/>
                     <a:stretch>
                       <a:fillRect/>
                     </a:stretch>
@@ -1128,7 +901,7 @@
                     </pic:cNvPicPr>
                   </pic:nvPicPr>
                   <pic:blipFill>
-                    <a:blip r:embed="rId11">
+                    <a:blip r:embed="rId9">
                       <a:extLst>
                         <a:ext uri="{28A0092B-C50C-407E-A947-70E740481C1C}">
                           <a14:useLocalDpi xmlns:a14="http://schemas.microsoft.com/office/drawing/2010/main" val="0"/>
@@ -1213,7 +986,7 @@
                     </pic:cNvPicPr>
                   </pic:nvPicPr>
                   <pic:blipFill>
-                    <a:blip r:embed="rId12">
+                    <a:blip r:embed="rId10">
                       <a:extLst>
                         <a:ext uri="{28A0092B-C50C-407E-A947-70E740481C1C}">
                           <a14:useLocalDpi xmlns:a14="http://schemas.microsoft.com/office/drawing/2010/main" val="0"/>
@@ -1267,6 +1040,9 @@
         <w:ind w:left="720"/>
       </w:pPr>
       <w:r>
+        <w:rPr>
+          <w:noProof/>
+        </w:rPr>
         <w:drawing>
           <wp:inline distT="0" distB="0" distL="0" distR="0" wp14:anchorId="10C778B4" wp14:editId="4F6E3EF2">
             <wp:extent cx="3067208" cy="1860646"/>
@@ -1283,7 +1059,7 @@
                     <pic:cNvPicPr/>
                   </pic:nvPicPr>
                   <pic:blipFill>
-                    <a:blip r:embed="rId13"/>
+                    <a:blip r:embed="rId11"/>
                     <a:stretch>
                       <a:fillRect/>
                     </a:stretch>
@@ -1384,7 +1160,7 @@
                     </pic:cNvPicPr>
                   </pic:nvPicPr>
                   <pic:blipFill>
-                    <a:blip r:embed="rId14">
+                    <a:blip r:embed="rId12">
                       <a:extLst>
                         <a:ext uri="{28A0092B-C50C-407E-A947-70E740481C1C}">
                           <a14:useLocalDpi xmlns:a14="http://schemas.microsoft.com/office/drawing/2010/main" val="0"/>
@@ -1456,7 +1232,7 @@
           <w:noProof/>
         </w:rPr>
         <w:drawing>
-          <wp:inline distT="0" distB="0" distL="0" distR="0" wp14:anchorId="3176089C" wp14:editId="122C99AA">
+          <wp:inline distT="0" distB="0" distL="0" distR="0" wp14:anchorId="3176089C" wp14:editId="3353B78E">
             <wp:extent cx="4254500" cy="2918151"/>
             <wp:effectExtent l="0" t="0" r="0" b="0"/>
             <wp:docPr id="1065484222" name="Picture 8"/>
@@ -1473,7 +1249,7 @@
                     </pic:cNvPicPr>
                   </pic:nvPicPr>
                   <pic:blipFill>
-                    <a:blip r:embed="rId15" cstate="print">
+                    <a:blip r:embed="rId13" cstate="print">
                       <a:extLst>
                         <a:ext uri="{28A0092B-C50C-407E-A947-70E740481C1C}">
                           <a14:useLocalDpi xmlns:a14="http://schemas.microsoft.com/office/drawing/2010/main" val="0"/>
@@ -1559,10 +1335,7 @@
         <w:t>Library Directories will be replaced with:</w:t>
       </w:r>
       <w:r>
-        <w:t xml:space="preserve"> </w:t>
-      </w:r>
-      <w:r>
-        <w:t>$(SolutionDir)include\GL\lib;$(SolutionDir)include\SFML\lib;$(LibraryPath)</w:t>
+        <w:t xml:space="preserve"> $(SolutionDir)include\GL\lib;$(SolutionDir)include\SFML\lib;$(LibraryPath)</w:t>
       </w:r>
     </w:p>
     <w:p>
@@ -1589,7 +1362,7 @@
           <w:noProof/>
         </w:rPr>
         <w:drawing>
-          <wp:inline distT="0" distB="0" distL="0" distR="0" wp14:anchorId="4B8F2EA1" wp14:editId="41D51456">
+          <wp:inline distT="0" distB="0" distL="0" distR="0" wp14:anchorId="4B8F2EA1" wp14:editId="6844D2B1">
             <wp:extent cx="4784109" cy="3187700"/>
             <wp:effectExtent l="0" t="0" r="0" b="0"/>
             <wp:docPr id="973046705" name="Picture 9"/>
@@ -1606,7 +1379,7 @@
                     </pic:cNvPicPr>
                   </pic:nvPicPr>
                   <pic:blipFill>
-                    <a:blip r:embed="rId16" cstate="print">
+                    <a:blip r:embed="rId14" cstate="print">
                       <a:extLst>
                         <a:ext uri="{28A0092B-C50C-407E-A947-70E740481C1C}">
                           <a14:useLocalDpi xmlns:a14="http://schemas.microsoft.com/office/drawing/2010/main" val="0"/>
@@ -1708,7 +1481,7 @@
                     </pic:cNvPicPr>
                   </pic:nvPicPr>
                   <pic:blipFill>
-                    <a:blip r:embed="rId17">
+                    <a:blip r:embed="rId15">
                       <a:extLst>
                         <a:ext uri="{28A0092B-C50C-407E-A947-70E740481C1C}">
                           <a14:useLocalDpi xmlns:a14="http://schemas.microsoft.com/office/drawing/2010/main" val="0"/>
@@ -1798,7 +1571,7 @@
           <w:noProof/>
         </w:rPr>
         <w:drawing>
-          <wp:inline distT="0" distB="0" distL="0" distR="0" wp14:anchorId="0622305E" wp14:editId="62C180DE">
+          <wp:inline distT="0" distB="0" distL="0" distR="0" wp14:anchorId="0622305E" wp14:editId="2D2E677C">
             <wp:extent cx="3974051" cy="2647950"/>
             <wp:effectExtent l="0" t="0" r="7620" b="0"/>
             <wp:docPr id="1594019932" name="Picture 11"/>
@@ -1815,7 +1588,7 @@
                     </pic:cNvPicPr>
                   </pic:nvPicPr>
                   <pic:blipFill>
-                    <a:blip r:embed="rId18" cstate="print">
+                    <a:blip r:embed="rId16" cstate="print">
                       <a:extLst>
                         <a:ext uri="{28A0092B-C50C-407E-A947-70E740481C1C}">
                           <a14:useLocalDpi xmlns:a14="http://schemas.microsoft.com/office/drawing/2010/main" val="0"/>
@@ -1870,6 +1643,9 @@
         <w:ind w:left="720"/>
       </w:pPr>
       <w:r>
+        <w:rPr>
+          <w:noProof/>
+        </w:rPr>
         <w:drawing>
           <wp:inline distT="0" distB="0" distL="0" distR="0" wp14:anchorId="23D01AB5" wp14:editId="019D4F93">
             <wp:extent cx="5086611" cy="4102311"/>
@@ -1886,7 +1662,7 @@
                     <pic:cNvPicPr/>
                   </pic:nvPicPr>
                   <pic:blipFill>
-                    <a:blip r:embed="rId19"/>
+                    <a:blip r:embed="rId17"/>
                     <a:stretch>
                       <a:fillRect/>
                     </a:stretch>
@@ -1929,6 +1705,9 @@
         <w:ind w:left="720"/>
       </w:pPr>
       <w:r>
+        <w:rPr>
+          <w:noProof/>
+        </w:rPr>
         <w:drawing>
           <wp:inline distT="0" distB="0" distL="0" distR="0" wp14:anchorId="449FEE77" wp14:editId="468C2598">
             <wp:extent cx="2502029" cy="2298818"/>
@@ -1945,7 +1724,7 @@
                     <pic:cNvPicPr/>
                   </pic:nvPicPr>
                   <pic:blipFill>
-                    <a:blip r:embed="rId20"/>
+                    <a:blip r:embed="rId18"/>
                     <a:stretch>
                       <a:fillRect/>
                     </a:stretch>
@@ -2045,7 +1824,7 @@
 </file>
 
 <file path=word/numbering.xml><?xml version="1.0" encoding="utf-8"?>
-<w:numbering xmlns:wpc="http://schemas.microsoft.com/office/word/2010/wordprocessingCanvas" xmlns:cx="http://schemas.microsoft.com/office/drawing/2014/chartex" xmlns:cx1="http://schemas.microsoft.com/office/drawing/2015/9/8/chartex" xmlns:cx2="http://schemas.microsoft.com/office/drawing/2015/10/21/chartex" xmlns:cx3="http://schemas.microsoft.com/office/drawing/2016/5/9/chartex" xmlns:cx4="http://schemas.microsoft.com/office/drawing/2016/5/10/chartex" xmlns:cx5="http://schemas.microsoft.com/office/drawing/2016/5/11/chartex" xmlns:cx6="http://schemas.microsoft.com/office/drawing/2016/5/12/chartex" xmlns:cx7="http://schemas.microsoft.com/office/drawing/2016/5/13/chartex" xmlns:cx8="http://schemas.microsoft.com/office/drawing/2016/5/14/chartex" xmlns:mc="http://schemas.openxmlformats.org/markup-compatibility/2006" xmlns:aink="http://schemas.microsoft.com/office/drawing/2016/ink" xmlns:am3d="http://schemas.microsoft.com/office/drawing/2017/model3d" xmlns:o="urn:schemas-microsoft-com:office:office" xmlns:oel="http://schemas.microsoft.com/office/2019/extlst" xmlns:r="http://schemas.openxmlformats.org/officeDocument/2006/relationships" xmlns:m="http://schemas.openxmlformats.org/officeDocument/2006/math" xmlns:v="urn:schemas-microsoft-com:vml" xmlns:wp14="http://schemas.microsoft.com/office/word/2010/wordprocessingDrawing" xmlns:wp="http://schemas.openxmlformats.org/drawingml/2006/wordprocessingDrawing" xmlns:w10="urn:schemas-microsoft-com:office:word" xmlns:w="http://schemas.openxmlformats.org/wordprocessingml/2006/main" xmlns:w14="http://schemas.microsoft.com/office/word/2010/wordml" xmlns:w15="http://schemas.microsoft.com/office/word/2012/wordml" xmlns:w16cex="http://schemas.microsoft.com/office/word/2018/wordml/cex" xmlns:w16cid="http://schemas.microsoft.com/office/word/2016/wordml/cid" xmlns:w16="http://schemas.microsoft.com/office/word/2018/wordml" xmlns:w16sdtdh="http://schemas.microsoft.com/office/word/2020/wordml/sdtdatahash" xmlns:w16se="http://schemas.microsoft.com/office/word/2015/wordml/symex" xmlns:wpg="http://schemas.microsoft.com/office/word/2010/wordprocessingGroup" xmlns:wpi="http://schemas.microsoft.com/office/word/2010/wordprocessingInk" xmlns:wne="http://schemas.microsoft.com/office/word/2006/wordml" xmlns:wps="http://schemas.microsoft.com/office/word/2010/wordprocessingShape" mc:Ignorable="w14 w15 w16se w16cid w16 w16cex w16sdtdh wp14">
+<w:numbering xmlns:wpc="http://schemas.microsoft.com/office/word/2010/wordprocessingCanvas" xmlns:cx="http://schemas.microsoft.com/office/drawing/2014/chartex" xmlns:cx1="http://schemas.microsoft.com/office/drawing/2015/9/8/chartex" xmlns:cx2="http://schemas.microsoft.com/office/drawing/2015/10/21/chartex" xmlns:cx3="http://schemas.microsoft.com/office/drawing/2016/5/9/chartex" xmlns:cx4="http://schemas.microsoft.com/office/drawing/2016/5/10/chartex" xmlns:cx5="http://schemas.microsoft.com/office/drawing/2016/5/11/chartex" xmlns:cx6="http://schemas.microsoft.com/office/drawing/2016/5/12/chartex" xmlns:cx7="http://schemas.microsoft.com/office/drawing/2016/5/13/chartex" xmlns:cx8="http://schemas.microsoft.com/office/drawing/2016/5/14/chartex" xmlns:mc="http://schemas.openxmlformats.org/markup-compatibility/2006" xmlns:aink="http://schemas.microsoft.com/office/drawing/2016/ink" xmlns:am3d="http://schemas.microsoft.com/office/drawing/2017/model3d" xmlns:o="urn:schemas-microsoft-com:office:office" xmlns:oel="http://schemas.microsoft.com/office/2019/extlst" xmlns:r="http://schemas.openxmlformats.org/officeDocument/2006/relationships" xmlns:m="http://schemas.openxmlformats.org/officeDocument/2006/math" xmlns:v="urn:schemas-microsoft-com:vml" xmlns:wp14="http://schemas.microsoft.com/office/word/2010/wordprocessingDrawing" xmlns:wp="http://schemas.openxmlformats.org/drawingml/2006/wordprocessingDrawing" xmlns:w10="urn:schemas-microsoft-com:office:word" xmlns:w="http://schemas.openxmlformats.org/wordprocessingml/2006/main" xmlns:w14="http://schemas.microsoft.com/office/word/2010/wordml" xmlns:w15="http://schemas.microsoft.com/office/word/2012/wordml" xmlns:w16cex="http://schemas.microsoft.com/office/word/2018/wordml/cex" xmlns:w16cid="http://schemas.microsoft.com/office/word/2016/wordml/cid" xmlns:w16="http://schemas.microsoft.com/office/word/2018/wordml" xmlns:w16du="http://schemas.microsoft.com/office/word/2023/wordml/word16du" xmlns:w16sdtdh="http://schemas.microsoft.com/office/word/2020/wordml/sdtdatahash" xmlns:w16sdtfl="http://schemas.microsoft.com/office/word/2024/wordml/sdtformatlock" xmlns:w16se="http://schemas.microsoft.com/office/word/2015/wordml/symex" xmlns:wpg="http://schemas.microsoft.com/office/word/2010/wordprocessingGroup" xmlns:wpi="http://schemas.microsoft.com/office/word/2010/wordprocessingInk" xmlns:wne="http://schemas.microsoft.com/office/word/2006/wordml" xmlns:wps="http://schemas.microsoft.com/office/word/2010/wordprocessingShape" mc:Ignorable="w14 w15 w16se w16cid w16 w16cex w16sdtdh w16sdtfl w16du wp14">
   <w:abstractNum w:abstractNumId="0" w15:restartNumberingAfterBreak="0">
     <w:nsid w:val="05441F5A"/>
     <w:multiLevelType w:val="hybridMultilevel"/>
@@ -4041,7 +3820,7 @@
 </file>
 
 <file path=word/styles.xml><?xml version="1.0" encoding="utf-8"?>
-<w:styles xmlns:mc="http://schemas.openxmlformats.org/markup-compatibility/2006" xmlns:r="http://schemas.openxmlformats.org/officeDocument/2006/relationships" xmlns:w="http://schemas.openxmlformats.org/wordprocessingml/2006/main" xmlns:w14="http://schemas.microsoft.com/office/word/2010/wordml" xmlns:w15="http://schemas.microsoft.com/office/word/2012/wordml" xmlns:w16cex="http://schemas.microsoft.com/office/word/2018/wordml/cex" xmlns:w16cid="http://schemas.microsoft.com/office/word/2016/wordml/cid" xmlns:w16="http://schemas.microsoft.com/office/word/2018/wordml" xmlns:w16sdtdh="http://schemas.microsoft.com/office/word/2020/wordml/sdtdatahash" xmlns:w16se="http://schemas.microsoft.com/office/word/2015/wordml/symex" mc:Ignorable="w14 w15 w16se w16cid w16 w16cex w16sdtdh">
+<w:styles xmlns:mc="http://schemas.openxmlformats.org/markup-compatibility/2006" xmlns:r="http://schemas.openxmlformats.org/officeDocument/2006/relationships" xmlns:w="http://schemas.openxmlformats.org/wordprocessingml/2006/main" xmlns:w14="http://schemas.microsoft.com/office/word/2010/wordml" xmlns:w15="http://schemas.microsoft.com/office/word/2012/wordml" xmlns:w16cex="http://schemas.microsoft.com/office/word/2018/wordml/cex" xmlns:w16cid="http://schemas.microsoft.com/office/word/2016/wordml/cid" xmlns:w16="http://schemas.microsoft.com/office/word/2018/wordml" xmlns:w16du="http://schemas.microsoft.com/office/word/2023/wordml/word16du" xmlns:w16sdtdh="http://schemas.microsoft.com/office/word/2020/wordml/sdtdatahash" xmlns:w16sdtfl="http://schemas.microsoft.com/office/word/2024/wordml/sdtformatlock" xmlns:w16se="http://schemas.microsoft.com/office/word/2015/wordml/symex" mc:Ignorable="w14 w15 w16se w16cid w16 w16cex w16sdtdh w16sdtfl w16du">
   <w:docDefaults>
     <w:rPrDefault>
       <w:rPr>
@@ -4858,6 +4637,45 @@
       <w:szCs w:val="20"/>
     </w:rPr>
   </w:style>
+  <w:style w:type="paragraph" w:styleId="Title">
+    <w:name w:val="Title"/>
+    <w:basedOn w:val="Normal"/>
+    <w:next w:val="Normal"/>
+    <w:link w:val="TitleChar"/>
+    <w:uiPriority w:val="10"/>
+    <w:qFormat/>
+    <w:rsid w:val="00E31E53"/>
+    <w:pPr>
+      <w:pBdr>
+        <w:bottom w:val="single" w:sz="8" w:space="4" w:color="4F81BD" w:themeColor="accent1"/>
+      </w:pBdr>
+      <w:spacing w:after="300" w:line="240" w:lineRule="auto"/>
+      <w:contextualSpacing/>
+    </w:pPr>
+    <w:rPr>
+      <w:rFonts w:asciiTheme="majorHAnsi" w:eastAsiaTheme="majorEastAsia" w:hAnsiTheme="majorHAnsi" w:cstheme="majorBidi"/>
+      <w:color w:val="17365D" w:themeColor="text2" w:themeShade="BF"/>
+      <w:spacing w:val="5"/>
+      <w:kern w:val="28"/>
+      <w:sz w:val="52"/>
+      <w:szCs w:val="52"/>
+    </w:rPr>
+  </w:style>
+  <w:style w:type="character" w:customStyle="1" w:styleId="TitleChar">
+    <w:name w:val="Title Char"/>
+    <w:basedOn w:val="DefaultParagraphFont"/>
+    <w:link w:val="Title"/>
+    <w:uiPriority w:val="10"/>
+    <w:rsid w:val="00E31E53"/>
+    <w:rPr>
+      <w:rFonts w:asciiTheme="majorHAnsi" w:eastAsiaTheme="majorEastAsia" w:hAnsiTheme="majorHAnsi" w:cstheme="majorBidi"/>
+      <w:color w:val="17365D" w:themeColor="text2" w:themeShade="BF"/>
+      <w:spacing w:val="5"/>
+      <w:kern w:val="28"/>
+      <w:sz w:val="52"/>
+      <w:szCs w:val="52"/>
+    </w:rPr>
+  </w:style>
 </w:styles>
 </file>
 

</xml_diff>